<commit_message>
Finalized Activity 5 Word Doc
</commit_message>
<xml_diff>
--- a/Activity 5.docx
+++ b/Activity 5.docx
@@ -138,18 +138,49 @@
           <w:sz w:val="24"/>
           <w:szCs w:val="24"/>
         </w:rPr>
-        <w:t xml:space="preserve">Professor Bobby </w:t>
-      </w:r>
-      <w:proofErr w:type="spellStart"/>
-      <w:r>
-        <w:rPr>
-          <w:rFonts w:ascii="Times New Roman" w:hAnsi="Times New Roman" w:cs="Times New Roman"/>
-          <w:sz w:val="24"/>
-          <w:szCs w:val="24"/>
-        </w:rPr>
-        <w:t>Estey</w:t>
-      </w:r>
-      <w:proofErr w:type="spellEnd"/>
+        <w:t>Professor Bobby Estey</w:t>
+      </w:r>
+    </w:p>
+    <w:p>
+      <w:pPr>
+        <w:spacing w:line="480" w:lineRule="auto"/>
+        <w:jc w:val="center"/>
+        <w:rPr>
+          <w:rFonts w:ascii="Times New Roman" w:hAnsi="Times New Roman" w:cs="Times New Roman"/>
+          <w:sz w:val="24"/>
+          <w:szCs w:val="24"/>
+        </w:rPr>
+      </w:pPr>
+      <w:r>
+        <w:rPr>
+          <w:rFonts w:ascii="Times New Roman" w:hAnsi="Times New Roman" w:cs="Times New Roman"/>
+          <w:sz w:val="24"/>
+          <w:szCs w:val="24"/>
+        </w:rPr>
+        <w:t xml:space="preserve">Project GitHub Link: </w:t>
+      </w:r>
+      <w:hyperlink r:id="rId4" w:history="1">
+        <w:r>
+          <w:rPr>
+            <w:rStyle w:val="Hyperlink"/>
+            <w:rFonts w:ascii="Times New Roman" w:hAnsi="Times New Roman" w:cs="Times New Roman"/>
+            <w:sz w:val="24"/>
+            <w:szCs w:val="24"/>
+          </w:rPr>
+          <w:t>https://github.com/JasonHatfield/CST-391/tree/Activity-5</w:t>
+        </w:r>
+      </w:hyperlink>
+    </w:p>
+    <w:p>
+      <w:pPr>
+        <w:spacing w:line="480" w:lineRule="auto"/>
+        <w:jc w:val="center"/>
+        <w:rPr>
+          <w:rFonts w:ascii="Times New Roman" w:hAnsi="Times New Roman" w:cs="Times New Roman"/>
+          <w:sz w:val="24"/>
+          <w:szCs w:val="24"/>
+        </w:rPr>
+      </w:pPr>
       <w:r>
         <w:rPr>
           <w:rFonts w:ascii="Times New Roman" w:hAnsi="Times New Roman" w:cs="Times New Roman"/>
@@ -215,7 +246,7 @@
                     <pic:cNvPicPr/>
                   </pic:nvPicPr>
                   <pic:blipFill>
-                    <a:blip r:embed="rId4">
+                    <a:blip r:embed="rId5">
                       <a:extLst>
                         <a:ext uri="{28A0092B-C50C-407E-A947-70E740481C1C}">
                           <a14:useLocalDpi xmlns:a14="http://schemas.microsoft.com/office/drawing/2010/main" val="0"/>
@@ -250,6 +281,7 @@
       <w:r>
         <w:rPr>
           <w:rFonts w:ascii="Times New Roman" w:hAnsi="Times New Roman" w:cs="Times New Roman"/>
+          <w:noProof/>
           <w:sz w:val="24"/>
           <w:szCs w:val="24"/>
         </w:rPr>
@@ -277,7 +309,7 @@
                     <pic:cNvPicPr/>
                   </pic:nvPicPr>
                   <pic:blipFill>
-                    <a:blip r:embed="rId5">
+                    <a:blip r:embed="rId6">
                       <a:extLst>
                         <a:ext uri="{28A0092B-C50C-407E-A947-70E740481C1C}">
                           <a14:useLocalDpi xmlns:a14="http://schemas.microsoft.com/office/drawing/2010/main" val="0"/>
@@ -312,6 +344,7 @@
       <w:r>
         <w:rPr>
           <w:rFonts w:ascii="Times New Roman" w:hAnsi="Times New Roman" w:cs="Times New Roman"/>
+          <w:noProof/>
           <w:sz w:val="24"/>
           <w:szCs w:val="24"/>
         </w:rPr>
@@ -339,7 +372,7 @@
                     <pic:cNvPicPr/>
                   </pic:nvPicPr>
                   <pic:blipFill>
-                    <a:blip r:embed="rId6">
+                    <a:blip r:embed="rId7">
                       <a:extLst>
                         <a:ext uri="{28A0092B-C50C-407E-A947-70E740481C1C}">
                           <a14:useLocalDpi xmlns:a14="http://schemas.microsoft.com/office/drawing/2010/main" val="0"/>
@@ -425,6 +458,7 @@
       <w:r>
         <w:rPr>
           <w:rFonts w:ascii="Times New Roman" w:hAnsi="Times New Roman" w:cs="Times New Roman"/>
+          <w:noProof/>
           <w:sz w:val="24"/>
           <w:szCs w:val="24"/>
         </w:rPr>
@@ -444,7 +478,7 @@
                     <pic:cNvPicPr/>
                   </pic:nvPicPr>
                   <pic:blipFill>
-                    <a:blip r:embed="rId7"/>
+                    <a:blip r:embed="rId8"/>
                     <a:stretch>
                       <a:fillRect/>
                     </a:stretch>
@@ -547,6 +581,7 @@
       <w:r>
         <w:rPr>
           <w:rFonts w:ascii="Times New Roman" w:hAnsi="Times New Roman" w:cs="Times New Roman"/>
+          <w:noProof/>
           <w:sz w:val="24"/>
           <w:szCs w:val="24"/>
         </w:rPr>
@@ -566,7 +601,7 @@
                     <pic:cNvPicPr/>
                   </pic:nvPicPr>
                   <pic:blipFill>
-                    <a:blip r:embed="rId8"/>
+                    <a:blip r:embed="rId9"/>
                     <a:stretch>
                       <a:fillRect/>
                     </a:stretch>
@@ -668,6 +703,7 @@
       <w:r>
         <w:rPr>
           <w:rFonts w:ascii="Times New Roman" w:hAnsi="Times New Roman" w:cs="Times New Roman"/>
+          <w:noProof/>
           <w:sz w:val="24"/>
           <w:szCs w:val="24"/>
         </w:rPr>
@@ -688,7 +724,7 @@
                     <pic:cNvPicPr/>
                   </pic:nvPicPr>
                   <pic:blipFill>
-                    <a:blip r:embed="rId9"/>
+                    <a:blip r:embed="rId10"/>
                     <a:stretch>
                       <a:fillRect/>
                     </a:stretch>
@@ -790,6 +826,7 @@
       <w:r>
         <w:rPr>
           <w:rFonts w:ascii="Times New Roman" w:hAnsi="Times New Roman" w:cs="Times New Roman"/>
+          <w:noProof/>
           <w:sz w:val="24"/>
           <w:szCs w:val="24"/>
         </w:rPr>
@@ -809,7 +846,7 @@
                     <pic:cNvPicPr/>
                   </pic:nvPicPr>
                   <pic:blipFill>
-                    <a:blip r:embed="rId10"/>
+                    <a:blip r:embed="rId11"/>
                     <a:stretch>
                       <a:fillRect/>
                     </a:stretch>
@@ -951,39 +988,7 @@
           <w:sz w:val="24"/>
           <w:szCs w:val="24"/>
         </w:rPr>
-        <w:t>In this lesson, I was introduced to the concept of creating a React Music App by utilizing custom components, properties, and the Bootstrap CSS framework. I explored how to set up the project structure, implement components, and pass properties (or props) to components for better reusability and flexibility.</w:t>
-      </w:r>
-      <w:r>
-        <w:rPr>
-          <w:rFonts w:ascii="Times New Roman" w:hAnsi="Times New Roman" w:cs="Times New Roman"/>
-          <w:sz w:val="24"/>
-          <w:szCs w:val="24"/>
-        </w:rPr>
-        <w:t xml:space="preserve"> </w:t>
-      </w:r>
-      <w:r>
-        <w:rPr>
-          <w:rFonts w:ascii="Times New Roman" w:hAnsi="Times New Roman" w:cs="Times New Roman"/>
-          <w:sz w:val="24"/>
-          <w:szCs w:val="24"/>
-        </w:rPr>
-        <w:t xml:space="preserve">I styled my app and created a visually appealing interface by leveraging Bootstrap CSS's power. New terminologies, such as custom components, props, and Bootstrap, were introduced and demonstrated in the context of developing a simple yet effective music application. This foundational knowledge will help me to create more complex and </w:t>
-      </w:r>
-      <w:r>
-        <w:rPr>
-          <w:rFonts w:ascii="Times New Roman" w:hAnsi="Times New Roman" w:cs="Times New Roman"/>
-          <w:sz w:val="24"/>
-          <w:szCs w:val="24"/>
-        </w:rPr>
-        <w:t>feature rich</w:t>
-      </w:r>
-      <w:r>
-        <w:rPr>
-          <w:rFonts w:ascii="Times New Roman" w:hAnsi="Times New Roman" w:cs="Times New Roman"/>
-          <w:sz w:val="24"/>
-          <w:szCs w:val="24"/>
-        </w:rPr>
-        <w:t xml:space="preserve"> React applications in the future.</w:t>
+        <w:t>In this lesson, I was introduced to the concept of creating a React Music App by utilizing custom components, properties, and the Bootstrap CSS framework. I explored how to set up the project structure, implement components, and pass properties (or props) to components for better reusability and flexibility. I styled my app and created a visually appealing interface by leveraging Bootstrap CSS's power. New terminologies, such as custom components, props, and Bootstrap, were introduced and demonstrated in the context of developing a simple yet effective music application. This foundational knowledge will help me to create more complex and feature rich React applications in the future.</w:t>
       </w:r>
     </w:p>
     <w:p>
@@ -999,6 +1004,9 @@
         <w:pStyle w:val="Heading1"/>
       </w:pPr>
       <w:r>
+        <w:rPr>
+          <w:noProof/>
+        </w:rPr>
         <w:drawing>
           <wp:inline distT="0" distB="0" distL="0" distR="0" wp14:anchorId="3F2462FA" wp14:editId="2C776EC6">
             <wp:extent cx="2810845" cy="3962400"/>
@@ -1015,7 +1023,7 @@
                     <pic:cNvPicPr/>
                   </pic:nvPicPr>
                   <pic:blipFill>
-                    <a:blip r:embed="rId11"/>
+                    <a:blip r:embed="rId12"/>
                     <a:stretch>
                       <a:fillRect/>
                     </a:stretch>
@@ -1121,6 +1129,9 @@
         <w:t xml:space="preserve"> </w:t>
       </w:r>
       <w:r>
+        <w:rPr>
+          <w:noProof/>
+        </w:rPr>
         <w:drawing>
           <wp:inline distT="0" distB="0" distL="0" distR="0" wp14:anchorId="4E5C954D" wp14:editId="55995FCD">
             <wp:extent cx="5943600" cy="3668395"/>
@@ -1137,7 +1148,7 @@
                     <pic:cNvPicPr/>
                   </pic:nvPicPr>
                   <pic:blipFill>
-                    <a:blip r:embed="rId12"/>
+                    <a:blip r:embed="rId13"/>
                     <a:stretch>
                       <a:fillRect/>
                     </a:stretch>
@@ -1839,6 +1850,29 @@
       <w:szCs w:val="24"/>
     </w:rPr>
   </w:style>
+  <w:style w:type="character" w:styleId="Hyperlink">
+    <w:name w:val="Hyperlink"/>
+    <w:basedOn w:val="DefaultParagraphFont"/>
+    <w:uiPriority w:val="99"/>
+    <w:unhideWhenUsed/>
+    <w:rsid w:val="0075409E"/>
+    <w:rPr>
+      <w:color w:val="0563C1" w:themeColor="hyperlink"/>
+      <w:u w:val="single"/>
+    </w:rPr>
+  </w:style>
+  <w:style w:type="character" w:styleId="UnresolvedMention">
+    <w:name w:val="Unresolved Mention"/>
+    <w:basedOn w:val="DefaultParagraphFont"/>
+    <w:uiPriority w:val="99"/>
+    <w:semiHidden/>
+    <w:unhideWhenUsed/>
+    <w:rsid w:val="0075409E"/>
+    <w:rPr>
+      <w:color w:val="605E5C"/>
+      <w:shd w:val="clear" w:color="auto" w:fill="E1DFDD"/>
+    </w:rPr>
+  </w:style>
 </w:styles>
 </file>
 

</xml_diff>